<commit_message>
SJT + demo data
</commit_message>
<xml_diff>
--- a/01_studies/01_Laborstudie ProVisioNET/R script/demographic data/demographic-data-script.docx
+++ b/01_studies/01_Laborstudie ProVisioNET/R script/demographic data/demographic-data-script.docx
@@ -44,105 +44,6 @@
       <w:pPr>
         <w:pStyle w:val="Abstract"/>
       </w:pPr>
-      <w:r>
-        <w:t xml:space="preserve">This</w:t>
-      </w:r>
-      <w:r>
-        <w:t xml:space="preserve"> </w:t>
-      </w:r>
-      <w:r>
-        <w:t xml:space="preserve">document</w:t>
-      </w:r>
-      <w:r>
-        <w:t xml:space="preserve"> </w:t>
-      </w:r>
-      <w:r>
-        <w:t xml:space="preserve">is</w:t>
-      </w:r>
-      <w:r>
-        <w:t xml:space="preserve"> </w:t>
-      </w:r>
-      <w:r>
-        <w:t xml:space="preserve">a</w:t>
-      </w:r>
-      <w:r>
-        <w:t xml:space="preserve"> </w:t>
-      </w:r>
-      <w:r>
-        <w:t xml:space="preserve">supplement</w:t>
-      </w:r>
-      <w:r>
-        <w:t xml:space="preserve"> </w:t>
-      </w:r>
-      <w:r>
-        <w:t xml:space="preserve">to</w:t>
-      </w:r>
-      <w:r>
-        <w:t xml:space="preserve"> </w:t>
-      </w:r>
-      <w:r>
-        <w:t xml:space="preserve">the</w:t>
-      </w:r>
-      <w:r>
-        <w:t xml:space="preserve"> </w:t>
-      </w:r>
-      <w:r>
-        <w:t xml:space="preserve">paper</w:t>
-      </w:r>
-      <w:r>
-        <w:t xml:space="preserve"> </w:t>
-      </w:r>
-      <w:r>
-        <w:t xml:space="preserve">and</w:t>
-      </w:r>
-      <w:r>
-        <w:t xml:space="preserve"> </w:t>
-      </w:r>
-      <w:r>
-        <w:t xml:space="preserve">shows</w:t>
-      </w:r>
-      <w:r>
-        <w:t xml:space="preserve"> </w:t>
-      </w:r>
-      <w:r>
-        <w:t xml:space="preserve">first</w:t>
-      </w:r>
-      <w:r>
-        <w:t xml:space="preserve"> </w:t>
-      </w:r>
-      <w:r>
-        <w:t xml:space="preserve">graphs</w:t>
-      </w:r>
-      <w:r>
-        <w:t xml:space="preserve"> </w:t>
-      </w:r>
-      <w:r>
-        <w:t xml:space="preserve">findings</w:t>
-      </w:r>
-      <w:r>
-        <w:t xml:space="preserve"> </w:t>
-      </w:r>
-      <w:r>
-        <w:t xml:space="preserve">from</w:t>
-      </w:r>
-      <w:r>
-        <w:t xml:space="preserve"> </w:t>
-      </w:r>
-      <w:r>
-        <w:t xml:space="preserve">the</w:t>
-      </w:r>
-      <w:r>
-        <w:t xml:space="preserve"> </w:t>
-      </w:r>
-      <w:r>
-        <w:t xml:space="preserve">pilot</w:t>
-      </w:r>
-      <w:r>
-        <w:t xml:space="preserve"> </w:t>
-      </w:r>
-      <w:r>
-        <w:t xml:space="preserve">study.</w:t>
-      </w:r>
     </w:p>
     <w:p>
       <w:pPr>
@@ -812,7 +713,7 @@
               <w:jc w:val="left"/>
             </w:pPr>
             <w:r>
-              <w:t xml:space="preserve">19</w:t>
+              <w:t xml:space="preserve">21</w:t>
             </w:r>
           </w:p>
         </w:tc>
@@ -836,7 +737,7 @@
               <w:jc w:val="left"/>
             </w:pPr>
             <w:r>
-              <w:t xml:space="preserve">23.32</w:t>
+              <w:t xml:space="preserve">23.33</w:t>
             </w:r>
           </w:p>
         </w:tc>
@@ -872,7 +773,7 @@
               <w:jc w:val="left"/>
             </w:pPr>
             <w:r>
-              <w:t xml:space="preserve">1.80</w:t>
+              <w:t xml:space="preserve">1.71</w:t>
             </w:r>
           </w:p>
         </w:tc>

</xml_diff>